<commit_message>
Updated images numeration, style and images
</commit_message>
<xml_diff>
--- a/doc/Bachelor's project documents/ВКРБ.docx
+++ b/doc/Bachelor's project documents/ВКРБ.docx
@@ -3020,7 +3020,13 @@
         <w:t xml:space="preserve">OpenCL </w:t>
       </w:r>
       <w:r>
-        <w:t xml:space="preserve">для высокопроизводительных вычислений на графических процессорах. Однако у них есть свои минусы, которые могут быть отсутствовать в решениях на основе библиотеки </w:t>
+        <w:t>для высокопроизводительных вычислений на графических процессорах. Однако у них есть</w:t>
+      </w:r>
+      <w:r>
+        <w:t xml:space="preserve"> свои минусы, которые могут</w:t>
+      </w:r>
+      <w:r>
+        <w:t xml:space="preserve"> отсутствовать в решениях на основе библиотеки </w:t>
       </w:r>
       <w:r>
         <w:rPr>
@@ -3179,6 +3185,9 @@
       <w:r>
         <w:t xml:space="preserve"> для вычислений на графических процессорах</w:t>
       </w:r>
+      <w:r>
+        <w:t>;</w:t>
+      </w:r>
     </w:p>
     <w:p>
       <w:pPr>
@@ -3201,6 +3210,9 @@
       </w:r>
       <w:r>
         <w:t xml:space="preserve"> с использованием аналогичных алгоритмов</w:t>
+      </w:r>
+      <w:r>
+        <w:t>;</w:t>
       </w:r>
     </w:p>
     <w:p/>
@@ -3460,6 +3472,12 @@
       <w:r>
         <w:t>Иметь открытый исходный код</w:t>
       </w:r>
+      <w:r>
+        <w:rPr>
+          <w:lang w:val="en-US"/>
+        </w:rPr>
+        <w:t>;</w:t>
+      </w:r>
     </w:p>
     <w:p>
       <w:pPr>
@@ -3472,6 +3490,12 @@
       <w:r>
         <w:t>Иметь открытую лицензию</w:t>
       </w:r>
+      <w:r>
+        <w:rPr>
+          <w:lang w:val="en-US"/>
+        </w:rPr>
+        <w:t>;</w:t>
+      </w:r>
     </w:p>
     <w:p>
       <w:pPr>
@@ -3484,6 +3508,9 @@
       <w:r>
         <w:t>Иметь соглашение по оформлению исходного кода</w:t>
       </w:r>
+      <w:r>
+        <w:t>;</w:t>
+      </w:r>
     </w:p>
     <w:p>
       <w:pPr>
@@ -3496,6 +3523,12 @@
       <w:r>
         <w:t>Иметь инструкции по сборке</w:t>
       </w:r>
+      <w:r>
+        <w:rPr>
+          <w:lang w:val="en-US"/>
+        </w:rPr>
+        <w:t>;</w:t>
+      </w:r>
     </w:p>
     <w:p>
       <w:pPr>
@@ -3508,6 +3541,9 @@
       <w:r>
         <w:t xml:space="preserve">Иметь демонстрационный проект для демонстрации примеров использования </w:t>
       </w:r>
+      <w:r>
+        <w:t>;</w:t>
+      </w:r>
     </w:p>
     <w:p>
       <w:pPr>
@@ -3520,6 +3556,9 @@
       <w:r>
         <w:t>Иметь инструкцию по сборке демонстрационного проекта</w:t>
       </w:r>
+      <w:r>
+        <w:t>;</w:t>
+      </w:r>
     </w:p>
     <w:p>
       <w:pPr>
@@ -3530,8 +3569,10 @@
         </w:numPr>
       </w:pPr>
       <w:r>
-        <w:lastRenderedPageBreak/>
         <w:t>Иметь документацию на английском языке по публичным классам, методам, полям, функциям</w:t>
+      </w:r>
+      <w:r>
+        <w:t>;</w:t>
       </w:r>
     </w:p>
     <w:p>
@@ -3543,6 +3584,7 @@
         </w:numPr>
       </w:pPr>
       <w:r>
+        <w:lastRenderedPageBreak/>
         <w:t xml:space="preserve">Компилироваться под операционные системы </w:t>
       </w:r>
       <w:r>
@@ -3561,6 +3603,12 @@
           <w:lang w:val="en-US"/>
         </w:rPr>
         <w:t>Linux</w:t>
+      </w:r>
+      <w:r>
+        <w:rPr>
+          <w:i/>
+        </w:rPr>
+        <w:t>;</w:t>
       </w:r>
     </w:p>
     <w:p>
@@ -3574,6 +3622,12 @@
       <w:r>
         <w:t>Иметь юнит-тесты</w:t>
       </w:r>
+      <w:r>
+        <w:rPr>
+          <w:lang w:val="en-US"/>
+        </w:rPr>
+        <w:t>;</w:t>
+      </w:r>
     </w:p>
     <w:p>
       <w:pPr>
@@ -3586,6 +3640,12 @@
       <w:r>
         <w:t>Проходить все существующие тесты</w:t>
       </w:r>
+      <w:r>
+        <w:rPr>
+          <w:lang w:val="en-US"/>
+        </w:rPr>
+        <w:t>;</w:t>
+      </w:r>
     </w:p>
     <w:p>
       <w:pPr>
@@ -3598,6 +3658,12 @@
       <w:r>
         <w:t>Использовать систему контроля версий</w:t>
       </w:r>
+      <w:r>
+        <w:rPr>
+          <w:lang w:val="en-US"/>
+        </w:rPr>
+        <w:t>;</w:t>
+      </w:r>
     </w:p>
     <w:p>
       <w:pPr>
@@ -3610,6 +3676,9 @@
       <w:r>
         <w:t>Иметь комментарии в исходном коде</w:t>
       </w:r>
+      <w:r>
+        <w:t>;</w:t>
+      </w:r>
     </w:p>
     <w:p>
       <w:pPr>
@@ -3622,6 +3691,9 @@
       <w:r>
         <w:t>Компилироваться и запускать тесты на целевых операционных системах при каждом изменении</w:t>
       </w:r>
+      <w:r>
+        <w:t>;</w:t>
+      </w:r>
     </w:p>
     <w:p>
       <w:pPr>
@@ -3633,6 +3705,9 @@
       </w:pPr>
       <w:r>
         <w:t>Иметь как можно меньше зависимостей</w:t>
+      </w:r>
+      <w:r>
+        <w:t>;</w:t>
       </w:r>
     </w:p>
     <w:p>
@@ -3655,7 +3730,10 @@
         <w:pStyle w:val="a8"/>
       </w:pPr>
       <w:r>
-        <w:t>Для использования библиотеки необходим персональный компьютер.</w:t>
+        <w:t>Для использования библиотеки н</w:t>
+      </w:r>
+      <w:r>
+        <w:t>еобходим персональный компьютер:</w:t>
       </w:r>
     </w:p>
     <w:p>
@@ -3701,6 +3779,9 @@
       <w:r>
         <w:t xml:space="preserve"> и выше или аналогичные</w:t>
       </w:r>
+      <w:r>
+        <w:t>;</w:t>
+      </w:r>
     </w:p>
     <w:p>
       <w:pPr>
@@ -3745,6 +3826,9 @@
       <w:r>
         <w:t xml:space="preserve"> процессор</w:t>
       </w:r>
+      <w:r>
+        <w:t>;</w:t>
+      </w:r>
     </w:p>
     <w:p>
       <w:pPr>
@@ -3760,6 +3844,9 @@
       <w:r>
         <w:t>2ГБ</w:t>
       </w:r>
+      <w:r>
+        <w:t>;</w:t>
+      </w:r>
     </w:p>
     <w:p>
       <w:pPr>
@@ -3872,7 +3959,7 @@
         <w:t>Windows</w:t>
       </w:r>
       <w:r>
-        <w:t>.</w:t>
+        <w:t>;</w:t>
       </w:r>
     </w:p>
     <w:p>
@@ -3893,6 +3980,13 @@
           <w:lang w:val="en-US"/>
         </w:rPr>
         <w:t>Vulkan</w:t>
+      </w:r>
+      <w:r>
+        <w:rPr>
+          <w:i/>
+          <w:iCs/>
+        </w:rPr>
+        <w:t>;</w:t>
       </w:r>
     </w:p>
     <w:p>
@@ -3962,6 +4056,12 @@
         </w:rPr>
         <w:t>Linux</w:t>
       </w:r>
+      <w:r>
+        <w:rPr>
+          <w:i/>
+        </w:rPr>
+        <w:t>;</w:t>
+      </w:r>
     </w:p>
     <w:p>
       <w:pPr>
@@ -3974,6 +4074,9 @@
       <w:r>
         <w:t>Проверка наличия поддерживаемых графических процессоров и перечисление установленных в системе поддерживаемых графических процессоров</w:t>
       </w:r>
+      <w:r>
+        <w:t>;</w:t>
+      </w:r>
     </w:p>
     <w:p>
       <w:pPr>
@@ -3984,7 +4087,6 @@
         </w:numPr>
       </w:pPr>
       <w:r>
-        <w:lastRenderedPageBreak/>
         <w:t xml:space="preserve">Проверка наличия в системе установленного </w:t>
       </w:r>
       <w:r>
@@ -4006,6 +4108,12 @@
           <w:lang w:val="en-US"/>
         </w:rPr>
         <w:t>Runtime</w:t>
+      </w:r>
+      <w:r>
+        <w:rPr>
+          <w:i/>
+        </w:rPr>
+        <w:t>;</w:t>
       </w:r>
     </w:p>
     <w:p>
@@ -4017,7 +4125,11 @@
         </w:numPr>
       </w:pPr>
       <w:r>
+        <w:lastRenderedPageBreak/>
         <w:t>Выбор графического процессора из списка доступных для запуска на нём вычислений</w:t>
+      </w:r>
+      <w:r>
+        <w:t>;</w:t>
       </w:r>
     </w:p>
     <w:p>
@@ -4031,6 +4143,9 @@
       <w:r>
         <w:t>Запуск разработанных пользователем вычислительных шейдеров</w:t>
       </w:r>
+      <w:r>
+        <w:t>;</w:t>
+      </w:r>
     </w:p>
     <w:p>
       <w:pPr>
@@ -4053,6 +4168,9 @@
       <w:r>
         <w:t xml:space="preserve"> встроенных функций математических вычислений и связанных с ними типами данных</w:t>
       </w:r>
+      <w:r>
+        <w:t>;</w:t>
+      </w:r>
     </w:p>
     <w:p>
       <w:pPr>
@@ -4065,6 +4183,9 @@
       <w:r>
         <w:t>Замер времени выполнения вычислений и количестве операций, выполненных на графическом процессоре</w:t>
       </w:r>
+      <w:r>
+        <w:t>;</w:t>
+      </w:r>
     </w:p>
     <w:p>
       <w:pPr>
@@ -4077,6 +4198,9 @@
       <w:r>
         <w:t>Подготовка установленных поддерживаемых графических процессоров к вычислениям</w:t>
       </w:r>
+      <w:r>
+        <w:t>;</w:t>
+      </w:r>
     </w:p>
     <w:p>
       <w:pPr>
@@ -4089,6 +4213,12 @@
       <w:r>
         <w:t>Освобождение графического процессора</w:t>
       </w:r>
+      <w:r>
+        <w:rPr>
+          <w:lang w:val="en-US"/>
+        </w:rPr>
+        <w:t>;</w:t>
+      </w:r>
     </w:p>
     <w:p>
       <w:pPr>
@@ -4101,6 +4231,9 @@
       <w:r>
         <w:t>Запуск и остановка вычислений на поддерживаемых установленных графических процессорах</w:t>
       </w:r>
+      <w:r>
+        <w:t>;</w:t>
+      </w:r>
     </w:p>
     <w:p>
       <w:pPr>
@@ -4113,6 +4246,12 @@
       <w:r>
         <w:t>Копирование данных в видеопамять</w:t>
       </w:r>
+      <w:r>
+        <w:rPr>
+          <w:lang w:val="en-US"/>
+        </w:rPr>
+        <w:t>;</w:t>
+      </w:r>
     </w:p>
     <w:p>
       <w:pPr>
@@ -4125,6 +4264,12 @@
       <w:r>
         <w:t>Копирование данных из видеопамяти</w:t>
       </w:r>
+      <w:r>
+        <w:rPr>
+          <w:lang w:val="en-US"/>
+        </w:rPr>
+        <w:t>;</w:t>
+      </w:r>
     </w:p>
     <w:p>
       <w:pPr>
@@ -4137,6 +4282,9 @@
       <w:r>
         <w:t>Выделение видеопамяти для собственных нужд определённого размера</w:t>
       </w:r>
+      <w:r>
+        <w:t>;</w:t>
+      </w:r>
     </w:p>
     <w:p>
       <w:pPr>
@@ -4149,6 +4297,12 @@
       <w:r>
         <w:t>Очищение выделенной видеопамяти</w:t>
       </w:r>
+      <w:r>
+        <w:rPr>
+          <w:lang w:val="en-US"/>
+        </w:rPr>
+        <w:t>;</w:t>
+      </w:r>
     </w:p>
     <w:p>
       <w:pPr>
@@ -4161,6 +4315,9 @@
       <w:r>
         <w:t xml:space="preserve">Сообщение кода и информации об ошибке в случае её возникновения </w:t>
       </w:r>
+      <w:r>
+        <w:t>;</w:t>
+      </w:r>
     </w:p>
     <w:p>
       <w:pPr>
@@ -4193,6 +4350,12 @@
         </w:rPr>
         <w:t>V</w:t>
       </w:r>
+      <w:r>
+        <w:rPr>
+          <w:i/>
+        </w:rPr>
+        <w:t>;</w:t>
+      </w:r>
     </w:p>
     <w:p>
       <w:pPr>
@@ -4235,6 +4398,12 @@
       <w:r>
         <w:t>Сложение векторов</w:t>
       </w:r>
+      <w:r>
+        <w:rPr>
+          <w:lang w:val="en-US"/>
+        </w:rPr>
+        <w:t>;</w:t>
+      </w:r>
     </w:p>
     <w:p>
       <w:pPr>
@@ -4247,6 +4416,12 @@
       <w:r>
         <w:t>Векторизованное сложение массивов векторов</w:t>
       </w:r>
+      <w:r>
+        <w:rPr>
+          <w:lang w:val="en-US"/>
+        </w:rPr>
+        <w:t>;</w:t>
+      </w:r>
     </w:p>
     <w:p>
       <w:pPr>
@@ -4259,6 +4434,12 @@
       <w:r>
         <w:t>Вычитание векторов</w:t>
       </w:r>
+      <w:r>
+        <w:rPr>
+          <w:lang w:val="en-US"/>
+        </w:rPr>
+        <w:t>;</w:t>
+      </w:r>
     </w:p>
     <w:p>
       <w:pPr>
@@ -4269,8 +4450,16 @@
         </w:numPr>
       </w:pPr>
       <w:r>
-        <w:lastRenderedPageBreak/>
-        <w:t xml:space="preserve">Векторизованное вычитание массивов векторов </w:t>
+        <w:t>Векторизованное вычитание массивов</w:t>
+      </w:r>
+      <w:r>
+        <w:t xml:space="preserve"> векторов</w:t>
+      </w:r>
+      <w:r>
+        <w:rPr>
+          <w:lang w:val="en-US"/>
+        </w:rPr>
+        <w:t>;</w:t>
       </w:r>
     </w:p>
     <w:p>
@@ -4282,7 +4471,11 @@
         </w:numPr>
       </w:pPr>
       <w:r>
+        <w:lastRenderedPageBreak/>
         <w:t>Векторизованное сложение массивов векторов и скаляров</w:t>
+      </w:r>
+      <w:r>
+        <w:t>;</w:t>
       </w:r>
     </w:p>
     <w:p>
@@ -4296,6 +4489,9 @@
       <w:r>
         <w:t>Векторизованное вычитание массивов векторов и скаляров</w:t>
       </w:r>
+      <w:r>
+        <w:t>;</w:t>
+      </w:r>
     </w:p>
     <w:p>
       <w:pPr>
@@ -4308,6 +4504,9 @@
       <w:r>
         <w:t>Векторизованное умножение массива векторов на массив скаляров</w:t>
       </w:r>
+      <w:r>
+        <w:t>;</w:t>
+      </w:r>
     </w:p>
     <w:p>
       <w:pPr>
@@ -4320,6 +4519,9 @@
       <w:r>
         <w:t>Векторизованное деление массивов векторов и скаляров</w:t>
       </w:r>
+      <w:r>
+        <w:t>;</w:t>
+      </w:r>
     </w:p>
     <w:p>
       <w:pPr>
@@ -4332,6 +4534,12 @@
       <w:r>
         <w:t>Скалярное произведение векторов</w:t>
       </w:r>
+      <w:r>
+        <w:rPr>
+          <w:lang w:val="en-US"/>
+        </w:rPr>
+        <w:t>;</w:t>
+      </w:r>
     </w:p>
     <w:p>
       <w:pPr>
@@ -4344,6 +4552,9 @@
       <w:r>
         <w:t>Векторизованное скалярное умножение массивов векторов</w:t>
       </w:r>
+      <w:r>
+        <w:t>;</w:t>
+      </w:r>
     </w:p>
     <w:p>
       <w:pPr>
@@ -4356,6 +4567,9 @@
       <w:r>
         <w:t xml:space="preserve">Векторизованное нахождение длины векторов в массиве </w:t>
       </w:r>
+      <w:r>
+        <w:t>;</w:t>
+      </w:r>
     </w:p>
     <w:p>
       <w:pPr>
@@ -4368,6 +4582,12 @@
       <w:r>
         <w:t>Свёртка векторов</w:t>
       </w:r>
+      <w:r>
+        <w:rPr>
+          <w:lang w:val="en-US"/>
+        </w:rPr>
+        <w:t>;</w:t>
+      </w:r>
     </w:p>
     <w:p>
       <w:pPr>
@@ -4392,6 +4612,12 @@
       <w:r>
         <w:t>Проверка равенства матриц</w:t>
       </w:r>
+      <w:r>
+        <w:rPr>
+          <w:lang w:val="en-US"/>
+        </w:rPr>
+        <w:t>;</w:t>
+      </w:r>
     </w:p>
     <w:p>
       <w:pPr>
@@ -4404,6 +4630,9 @@
       <w:r>
         <w:t>Векторизованная проверка равенства массивов матриц</w:t>
       </w:r>
+      <w:r>
+        <w:t>;</w:t>
+      </w:r>
     </w:p>
     <w:p>
       <w:pPr>
@@ -4416,6 +4645,12 @@
       <w:r>
         <w:t>Сложение матриц</w:t>
       </w:r>
+      <w:r>
+        <w:rPr>
+          <w:lang w:val="en-US"/>
+        </w:rPr>
+        <w:t>;</w:t>
+      </w:r>
     </w:p>
     <w:p>
       <w:pPr>
@@ -4428,6 +4663,12 @@
       <w:r>
         <w:t>Векторизованное сложение массивов матриц</w:t>
       </w:r>
+      <w:r>
+        <w:rPr>
+          <w:lang w:val="en-US"/>
+        </w:rPr>
+        <w:t>;</w:t>
+      </w:r>
     </w:p>
     <w:p>
       <w:pPr>
@@ -4440,6 +4681,12 @@
       <w:r>
         <w:t>Вычитание матриц</w:t>
       </w:r>
+      <w:r>
+        <w:rPr>
+          <w:lang w:val="en-US"/>
+        </w:rPr>
+        <w:t>;</w:t>
+      </w:r>
     </w:p>
     <w:p>
       <w:pPr>
@@ -4452,6 +4699,12 @@
       <w:r>
         <w:t>Векторизованное вычитание массивов матриц</w:t>
       </w:r>
+      <w:r>
+        <w:rPr>
+          <w:lang w:val="en-US"/>
+        </w:rPr>
+        <w:t>;</w:t>
+      </w:r>
     </w:p>
     <w:p>
       <w:pPr>
@@ -4464,6 +4717,12 @@
       <w:r>
         <w:t>Произведение матриц</w:t>
       </w:r>
+      <w:r>
+        <w:rPr>
+          <w:lang w:val="en-US"/>
+        </w:rPr>
+        <w:t>;</w:t>
+      </w:r>
     </w:p>
     <w:p>
       <w:pPr>
@@ -4476,6 +4735,12 @@
       <w:r>
         <w:t xml:space="preserve">Векторизованное произведение массивов матриц </w:t>
       </w:r>
+      <w:r>
+        <w:rPr>
+          <w:lang w:val="en-US"/>
+        </w:rPr>
+        <w:t>;</w:t>
+      </w:r>
     </w:p>
     <w:p>
       <w:pPr>
@@ -4488,6 +4753,12 @@
       <w:r>
         <w:t>Умножение матрицы на число</w:t>
       </w:r>
+      <w:r>
+        <w:rPr>
+          <w:lang w:val="en-US"/>
+        </w:rPr>
+        <w:t>;</w:t>
+      </w:r>
     </w:p>
     <w:p>
       <w:pPr>
@@ -4500,6 +4771,9 @@
       <w:r>
         <w:t>Векторизованное умножение массива матриц на массив чисел</w:t>
       </w:r>
+      <w:r>
+        <w:t>;</w:t>
+      </w:r>
     </w:p>
     <w:p>
       <w:pPr>
@@ -4512,6 +4786,12 @@
       <w:r>
         <w:t>Возведение матрицы в степень</w:t>
       </w:r>
+      <w:r>
+        <w:rPr>
+          <w:lang w:val="en-US"/>
+        </w:rPr>
+        <w:t>;</w:t>
+      </w:r>
     </w:p>
     <w:p>
       <w:pPr>
@@ -4524,6 +4804,12 @@
       <w:r>
         <w:t>Векторизованное транспонирование массива матриц</w:t>
       </w:r>
+      <w:r>
+        <w:rPr>
+          <w:lang w:val="en-US"/>
+        </w:rPr>
+        <w:t>;</w:t>
+      </w:r>
     </w:p>
     <w:p>
       <w:pPr>
@@ -4554,6 +4840,12 @@
       <w:r>
         <w:t>Сортировка массива чисел</w:t>
       </w:r>
+      <w:r>
+        <w:rPr>
+          <w:lang w:val="en-US"/>
+        </w:rPr>
+        <w:t>;</w:t>
+      </w:r>
     </w:p>
     <w:p>
       <w:pPr>
@@ -4566,6 +4858,9 @@
       <w:r>
         <w:t>Линейный поиск в неотсортированном массиве чисел</w:t>
       </w:r>
+      <w:r>
+        <w:t>;</w:t>
+      </w:r>
     </w:p>
     <w:p>
       <w:pPr>
@@ -4578,6 +4873,9 @@
       <w:r>
         <w:t>Векторизованное сложение, вычитание, произведение и деление массивов чисел</w:t>
       </w:r>
+      <w:r>
+        <w:t>;</w:t>
+      </w:r>
     </w:p>
     <w:p>
       <w:pPr>
@@ -4588,15 +4886,18 @@
         </w:numPr>
       </w:pPr>
       <w:r>
+        <w:t>Векторизованное возведение в степень массивов чисел</w:t>
+      </w:r>
+      <w:r>
+        <w:t>;</w:t>
+      </w:r>
+    </w:p>
+    <w:p>
+      <w:pPr>
+        <w:pStyle w:val="a8"/>
+      </w:pPr>
+      <w:r>
         <w:lastRenderedPageBreak/>
-        <w:t>Векторизованное возведение в степень массивов чисел</w:t>
-      </w:r>
-    </w:p>
-    <w:p>
-      <w:pPr>
-        <w:pStyle w:val="a8"/>
-      </w:pPr>
-      <w:r>
         <w:t xml:space="preserve">С библиотекой </w:t>
       </w:r>
       <w:r>
@@ -4608,7 +4909,19 @@
         <w:t>vulkalc</w:t>
       </w:r>
       <w:r>
-        <w:t xml:space="preserve"> должна поставляться утилита, предоставляющая следующий функционал:</w:t>
+        <w:t xml:space="preserve"> должна поставляться утилита, предоставляющая следующ</w:t>
+      </w:r>
+      <w:r>
+        <w:t>ую</w:t>
+      </w:r>
+      <w:r>
+        <w:t xml:space="preserve"> функционал</w:t>
+      </w:r>
+      <w:r>
+        <w:t>ьность</w:t>
+      </w:r>
+      <w:r>
+        <w:t>:</w:t>
       </w:r>
     </w:p>
     <w:p>
@@ -4758,7 +5071,13 @@
         <w:t>Vulkan</w:t>
       </w:r>
       <w:r>
-        <w:t>. Классы, структуры, методы, функции, переменные, предназначенные для использования пользователем должны быть экспортированы в соответствии со стандартом.</w:t>
+        <w:t>. Классы, структуры, методы, функции, переменные, предназначенные для использования пользователем</w:t>
+      </w:r>
+      <w:r>
+        <w:t>,</w:t>
+      </w:r>
+      <w:r>
+        <w:t xml:space="preserve"> должны быть экспортированы в соответствии со стандартом.</w:t>
       </w:r>
     </w:p>
     <w:p>
@@ -4828,6 +5147,13 @@
         </w:rPr>
         <w:t xml:space="preserve"> 15</w:t>
       </w:r>
+      <w:r>
+        <w:rPr>
+          <w:i/>
+          <w:lang w:val="en-US"/>
+        </w:rPr>
+        <w:t>;</w:t>
+      </w:r>
     </w:p>
     <w:p>
       <w:pPr>
@@ -4853,6 +5179,12 @@
       <w:r>
         <w:t>и выше</w:t>
       </w:r>
+      <w:r>
+        <w:rPr>
+          <w:lang w:val="en-US"/>
+        </w:rPr>
+        <w:t>;</w:t>
+      </w:r>
     </w:p>
     <w:p>
       <w:pPr>
@@ -4867,7 +5199,6 @@
           <w:i/>
           <w:lang w:val="en-US"/>
         </w:rPr>
-        <w:lastRenderedPageBreak/>
         <w:t>Vulkan</w:t>
       </w:r>
       <w:r>
@@ -4891,6 +5222,12 @@
       </w:r>
       <w:r>
         <w:t xml:space="preserve"> и выше</w:t>
+      </w:r>
+      <w:r>
+        <w:rPr>
+          <w:lang w:val="en-US"/>
+        </w:rPr>
+        <w:t>;</w:t>
       </w:r>
     </w:p>
     <w:p>
@@ -4902,6 +5239,7 @@
         </w:numPr>
       </w:pPr>
       <w:r>
+        <w:lastRenderedPageBreak/>
         <w:t xml:space="preserve">Для видеокарт </w:t>
       </w:r>
       <w:r>
@@ -4950,6 +5288,13 @@
           <w:shd w:val="clear" w:color="auto" w:fill="FFFFFF"/>
         </w:rPr>
         <w:t xml:space="preserve"> версия драйвера</w:t>
+      </w:r>
+      <w:r>
+        <w:rPr>
+          <w:bCs/>
+          <w:shd w:val="clear" w:color="auto" w:fill="FFFFFF"/>
+        </w:rPr>
+        <w:t>;</w:t>
       </w:r>
     </w:p>
     <w:p>
@@ -4993,6 +5338,13 @@
         </w:rPr>
         <w:t>2015</w:t>
       </w:r>
+      <w:r>
+        <w:rPr>
+          <w:i/>
+          <w:lang w:val="en-US"/>
+        </w:rPr>
+        <w:t>;</w:t>
+      </w:r>
     </w:p>
     <w:p>
       <w:pPr>
@@ -5015,6 +5367,12 @@
       <w:r>
         <w:t>для генерации документации</w:t>
       </w:r>
+      <w:r>
+        <w:rPr>
+          <w:lang w:val="en-US"/>
+        </w:rPr>
+        <w:t>;</w:t>
+      </w:r>
     </w:p>
     <w:p>
       <w:pPr>
@@ -5071,6 +5429,12 @@
       <w:r>
         <w:t>и выше</w:t>
       </w:r>
+      <w:r>
+        <w:rPr>
+          <w:lang w:val="en-US"/>
+        </w:rPr>
+        <w:t>;</w:t>
+      </w:r>
     </w:p>
     <w:p>
       <w:pPr>
@@ -5109,6 +5473,12 @@
       <w:r>
         <w:t xml:space="preserve"> и выше</w:t>
       </w:r>
+      <w:r>
+        <w:rPr>
+          <w:lang w:val="en-US"/>
+        </w:rPr>
+        <w:t>;</w:t>
+      </w:r>
     </w:p>
     <w:p>
       <w:pPr>
@@ -5150,6 +5520,9 @@
       <w:r>
         <w:t xml:space="preserve"> и выше</w:t>
       </w:r>
+      <w:r>
+        <w:t>;</w:t>
+      </w:r>
     </w:p>
     <w:p>
       <w:pPr>
@@ -5169,6 +5542,13 @@
         </w:rPr>
         <w:t>build-essentials</w:t>
       </w:r>
+      <w:r>
+        <w:rPr>
+          <w:i/>
+          <w:lang w:val="en-US"/>
+        </w:rPr>
+        <w:t>;</w:t>
+      </w:r>
     </w:p>
     <w:p>
       <w:pPr>
@@ -5342,6 +5722,9 @@
       <w:r>
         <w:t xml:space="preserve"> и аналоги этих пакетов для других ОС</w:t>
       </w:r>
+      <w:r>
+        <w:t>;</w:t>
+      </w:r>
     </w:p>
     <w:p>
       <w:pPr>
@@ -5371,6 +5754,13 @@
         </w:rPr>
         <w:t>++</w:t>
       </w:r>
+      <w:r>
+        <w:rPr>
+          <w:i/>
+          <w:lang w:val="en-US"/>
+        </w:rPr>
+        <w:t>;</w:t>
+      </w:r>
     </w:p>
     <w:p>
       <w:pPr>
@@ -5427,6 +5817,13 @@
         </w:rPr>
         <w:t xml:space="preserve"> версия драйвера</w:t>
       </w:r>
+      <w:r>
+        <w:rPr>
+          <w:bCs/>
+          <w:shd w:val="clear" w:color="auto" w:fill="FFFFFF"/>
+        </w:rPr>
+        <w:t>;</w:t>
+      </w:r>
     </w:p>
     <w:p>
       <w:pPr>
@@ -5450,6 +5847,12 @@
         <w:t>для генерации документации</w:t>
       </w:r>
       <w:bookmarkStart w:id="10" w:name="_Toc480546325"/>
+      <w:r>
+        <w:rPr>
+          <w:lang w:val="en-US"/>
+        </w:rPr>
+        <w:t>;</w:t>
+      </w:r>
     </w:p>
     <w:p>
       <w:pPr>
@@ -5900,7 +6303,13 @@
         <w:t xml:space="preserve">(рус. </w:t>
       </w:r>
       <w:r>
-        <w:t>Фрагментный(пиксельный) шейдер</w:t>
+        <w:t>Фрагментный</w:t>
+      </w:r>
+      <w:r>
+        <w:t xml:space="preserve"> </w:t>
+      </w:r>
+      <w:r>
+        <w:t>(пиксельный) шейдер</w:t>
       </w:r>
       <w:r>
         <w:t>)</w:t>
@@ -6544,15 +6953,36 @@
         <w:t xml:space="preserve"> </w:t>
       </w:r>
       <w:r>
-        <w:t xml:space="preserve">не возвращает никаких ошибок, кроме критических и не проверяет поступающие данные. Для проверки данных используются слои, которые играют роль прослойки между хостом и драйвером. В этих слоях происходит проверка входящих данных, но никакой информации о ошибках или успехе проверок они не возвращают, а просто предотвращают критические сбои в работе программы. </w:t>
-      </w:r>
-    </w:p>
-    <w:p>
-      <w:pPr>
-        <w:pStyle w:val="a8"/>
-      </w:pPr>
-      <w:r>
-        <w:t>Рисунки 2.1.1 и 2.1.2 демонстрируют механизм работы слоёв в случае успешного прохождения всех проверок (Рис. 2.1.1) и в случае провала одной из проверок (Рис. 2.1.2).</w:t>
+        <w:t>не возвращает никаких ошибок, кроме критических</w:t>
+      </w:r>
+      <w:r>
+        <w:t>,</w:t>
+      </w:r>
+      <w:r>
+        <w:t xml:space="preserve"> и не проверяет поступающие данные. Для проверки данных используются слои, которые играют роль прослойки между хостом и драйвером. В этих слоях происходит проверка входящих данных, но никакой информации о ошибках или успехе проверок они не возвращают, а просто предотвращают критические сбои в работе программы. </w:t>
+      </w:r>
+    </w:p>
+    <w:p>
+      <w:pPr>
+        <w:pStyle w:val="a8"/>
+      </w:pPr>
+      <w:r>
+        <w:t>Рисунки 2.1 и 2.2</w:t>
+      </w:r>
+      <w:r>
+        <w:t xml:space="preserve"> демонстрируют механизм работы слоёв в случае успешного</w:t>
+      </w:r>
+      <w:r>
+        <w:t xml:space="preserve"> прохождения всех проверок (Рисунок 2.1</w:t>
+      </w:r>
+      <w:r>
+        <w:t>) и в случае про</w:t>
+      </w:r>
+      <w:r>
+        <w:t>вала одной из проверок (Рисунок 2</w:t>
+      </w:r>
+      <w:r>
+        <w:t>.2).</w:t>
       </w:r>
     </w:p>
     <w:p/>
@@ -6748,7 +7178,7 @@
               <w:jc w:val="center"/>
             </w:pPr>
             <w:r>
-              <w:t>Рис. 2.1.1</w:t>
+              <w:t>Рис. 2.1.</w:t>
             </w:r>
           </w:p>
         </w:tc>
@@ -6768,7 +7198,16 @@
               <w:jc w:val="center"/>
             </w:pPr>
             <w:r>
-              <w:t>Рис. 2.1.2</w:t>
+              <w:t>Р</w:t>
+            </w:r>
+            <w:r>
+              <w:t>ис. 2</w:t>
+            </w:r>
+            <w:r>
+              <w:t>.2</w:t>
+            </w:r>
+            <w:r>
+              <w:t>.</w:t>
             </w:r>
           </w:p>
         </w:tc>
@@ -7009,13 +7448,13 @@
         <w:t>у слоя появляется возможность передавать информацию об ошибках на предыдущий слой. Тогда механизм работы слоёв меняется (Рис</w:t>
       </w:r>
       <w:r>
-        <w:t>.</w:t>
+        <w:t>унок</w:t>
       </w:r>
       <w:r>
         <w:t xml:space="preserve"> 2</w:t>
       </w:r>
       <w:r>
-        <w:t>.2</w:t>
+        <w:t>.3</w:t>
       </w:r>
       <w:r>
         <w:t>) и появляется возможность передавать отладочную информацию или информацию об ошибках при проверках в слоях назад.</w:t>
@@ -7073,7 +7512,10 @@
         <w:t>2.</w:t>
       </w:r>
       <w:r>
-        <w:t xml:space="preserve">3. Структуру </w:t>
+        <w:t>4</w:t>
+      </w:r>
+      <w:r>
+        <w:t xml:space="preserve">. Структуру </w:t>
       </w:r>
       <w:r>
         <w:lastRenderedPageBreak/>
@@ -7194,7 +7636,7 @@
         <w:t xml:space="preserve"> 2</w:t>
       </w:r>
       <w:r>
-        <w:t>.2</w:t>
+        <w:t>.3.</w:t>
       </w:r>
       <w:r>
         <w:t xml:space="preserve"> Механизм работы слоёв со включенным расширением обработки ошибок</w:t>
@@ -7381,7 +7823,7 @@
         <w:jc w:val="center"/>
       </w:pPr>
       <w:r>
-        <w:t>Рис. 2.3</w:t>
+        <w:t>Рис. 2.4.</w:t>
       </w:r>
       <w:r>
         <w:t xml:space="preserve"> Графический и вычислительный конвейеры </w:t>
@@ -7920,11 +8362,11 @@
         <w:t>рые подробнее описаны в пункте 2.1</w:t>
       </w:r>
       <w:r>
-        <w:t xml:space="preserve">.7. Не смотря на асинхронную природу выполнения команд устройством, </w:t>
+        <w:t xml:space="preserve">.7. Не смотря на асинхронную природу выполнения команд устройством, гарантируется, что все задачи, стоящие до примитива синхронизации, будут </w:t>
       </w:r>
       <w:r>
         <w:lastRenderedPageBreak/>
-        <w:t xml:space="preserve">гарантируется, что все задачи, стоящие до примитива синхронизации, будут выполнены к тому моменту, когда примитив синхронизации отправит сигнал о синхронизации устройству. </w:t>
+        <w:t xml:space="preserve">выполнены к тому моменту, когда примитив синхронизации отправит сигнал о синхронизации устройству. </w:t>
       </w:r>
     </w:p>
     <w:p>
@@ -8083,11 +8525,11 @@
         <w:t>*</w:t>
       </w:r>
       <w:r>
-        <w:t xml:space="preserve">. Как </w:t>
+        <w:t xml:space="preserve">. Как только объект </w:t>
       </w:r>
       <w:r>
         <w:lastRenderedPageBreak/>
-        <w:t>только объект был создан, его структура становится иммутабельной(неизменяемой), но данные в структуре изменять не запрещено.</w:t>
+        <w:t>был создан, его структура становится иммутабельной(неизменяемой), но данные в структуре изменять не запрещено.</w:t>
       </w:r>
     </w:p>
     <w:p>
@@ -8500,18 +8942,18 @@
         </w:rPr>
       </w:pPr>
       <w:r>
+        <w:t>При уничтожении объекта пула, все объекты из этого пула уничтожаются неявным образом</w:t>
+      </w:r>
+    </w:p>
+    <w:p>
+      <w:pPr>
+        <w:pStyle w:val="a8"/>
+        <w:rPr>
+          <w:i/>
+        </w:rPr>
+      </w:pPr>
+      <w:r>
         <w:lastRenderedPageBreak/>
-        <w:t>При уничтожении объекта пула, все объекты из этого пула уничтожаются неявным образом</w:t>
-      </w:r>
-    </w:p>
-    <w:p>
-      <w:pPr>
-        <w:pStyle w:val="a8"/>
-        <w:rPr>
-          <w:i/>
-        </w:rPr>
-      </w:pPr>
-      <w:r>
         <w:t xml:space="preserve">Объект логического устройства </w:t>
       </w:r>
       <w:r>
@@ -8724,7 +9166,6 @@
       <w:bookmarkStart w:id="21" w:name="_Toc480546334"/>
       <w:bookmarkStart w:id="22" w:name="_Toc483165767"/>
       <w:r>
-        <w:lastRenderedPageBreak/>
         <w:t>Обзор функций, структур данных, утилит</w:t>
       </w:r>
       <w:bookmarkEnd w:id="21"/>
@@ -8771,7 +9212,11 @@
         <w:t>.</w:t>
       </w:r>
       <w:r>
-        <w:t xml:space="preserve"> Так как основное предназначение библиотеки </w:t>
+        <w:t xml:space="preserve"> Так как </w:t>
+      </w:r>
+      <w:r>
+        <w:lastRenderedPageBreak/>
+        <w:t xml:space="preserve">основное предназначение библиотеки </w:t>
       </w:r>
       <w:r>
         <w:rPr>
@@ -9707,71 +10152,74 @@
       </w:pPr>
       <w:bookmarkStart w:id="24" w:name="_Toc480546336"/>
       <w:r>
+        <w:t>Обзор структур данных</w:t>
+      </w:r>
+      <w:bookmarkEnd w:id="24"/>
+    </w:p>
+    <w:p>
+      <w:pPr>
+        <w:pStyle w:val="a8"/>
+      </w:pPr>
+      <w:r>
+        <w:t xml:space="preserve">Так как библиотека </w:t>
+      </w:r>
+      <w:r>
+        <w:rPr>
+          <w:i/>
+          <w:lang w:val="en-US"/>
+        </w:rPr>
+        <w:t>Vulkan</w:t>
+      </w:r>
+      <w:r>
+        <w:rPr>
+          <w:i/>
+        </w:rPr>
+        <w:t xml:space="preserve"> </w:t>
+      </w:r>
+      <w:r>
+        <w:t xml:space="preserve">предоставляет </w:t>
+      </w:r>
+      <w:r>
+        <w:rPr>
+          <w:i/>
+          <w:lang w:val="en-US"/>
+        </w:rPr>
+        <w:t>C</w:t>
+      </w:r>
+      <w:r>
+        <w:rPr>
+          <w:i/>
+        </w:rPr>
+        <w:t xml:space="preserve"> </w:t>
+      </w:r>
+      <w:r>
+        <w:rPr>
+          <w:i/>
+          <w:lang w:val="en-US"/>
+        </w:rPr>
+        <w:t>API</w:t>
+      </w:r>
+      <w:r>
+        <w:rPr>
+          <w:i/>
+        </w:rPr>
+        <w:t xml:space="preserve">, </w:t>
+      </w:r>
+      <w:r>
+        <w:t xml:space="preserve">в ней нет классов и интерфейсов, только структуры. Структуры языка </w:t>
+      </w:r>
+      <w:r>
+        <w:rPr>
+          <w:i/>
+        </w:rPr>
+        <w:t>С</w:t>
+      </w:r>
+      <w:r>
+        <w:t xml:space="preserve"> используются как </w:t>
+      </w:r>
+      <w:r>
         <w:lastRenderedPageBreak/>
-        <w:t>Обзор структур данных</w:t>
-      </w:r>
-      <w:bookmarkEnd w:id="24"/>
-    </w:p>
-    <w:p>
-      <w:pPr>
-        <w:pStyle w:val="a8"/>
-      </w:pPr>
-      <w:r>
-        <w:t xml:space="preserve">Так как библиотека </w:t>
-      </w:r>
-      <w:r>
-        <w:rPr>
-          <w:i/>
-          <w:lang w:val="en-US"/>
-        </w:rPr>
-        <w:t>Vulkan</w:t>
-      </w:r>
-      <w:r>
-        <w:rPr>
-          <w:i/>
-        </w:rPr>
-        <w:t xml:space="preserve"> </w:t>
-      </w:r>
-      <w:r>
-        <w:t xml:space="preserve">предоставляет </w:t>
-      </w:r>
-      <w:r>
-        <w:rPr>
-          <w:i/>
-          <w:lang w:val="en-US"/>
-        </w:rPr>
-        <w:t>C</w:t>
-      </w:r>
-      <w:r>
-        <w:rPr>
-          <w:i/>
-        </w:rPr>
-        <w:t xml:space="preserve"> </w:t>
-      </w:r>
-      <w:r>
-        <w:rPr>
-          <w:i/>
-          <w:lang w:val="en-US"/>
-        </w:rPr>
-        <w:t>API</w:t>
-      </w:r>
-      <w:r>
-        <w:rPr>
-          <w:i/>
-        </w:rPr>
-        <w:t xml:space="preserve">, </w:t>
-      </w:r>
-      <w:r>
-        <w:t xml:space="preserve">в ней нет классов и интерфейсов, только структуры. Структуры языка </w:t>
-      </w:r>
-      <w:r>
-        <w:rPr>
-          <w:i/>
-        </w:rPr>
-        <w:t>С</w:t>
-      </w:r>
-      <w:r>
-        <w:t xml:space="preserve"> используются как передаваемые в функции параметры и как возвращаемые типы. Названия структур, а также описание их полей и предназначения описаны в таблице </w:t>
+        <w:t xml:space="preserve">передаваемые в функции параметры и как возвращаемые типы. Названия структур, а также описание их полей и предназначения описаны в таблице </w:t>
       </w:r>
       <w:commentRangeStart w:id="25"/>
       <w:r>
@@ -9791,6 +10239,8 @@
     <w:p>
       <w:pPr>
         <w:pStyle w:val="a8"/>
+        <w:ind w:firstLine="0"/>
+        <w:jc w:val="right"/>
         <w:rPr>
           <w:lang w:val="en-US"/>
         </w:rPr>
@@ -10422,7 +10872,6 @@
                 <w:sz w:val="28"/>
                 <w:szCs w:val="28"/>
               </w:rPr>
-              <w:lastRenderedPageBreak/>
               <w:t>VkDeviceCreateInfo</w:t>
             </w:r>
           </w:p>
@@ -10484,7 +10933,15 @@
                 <w:sz w:val="28"/>
                 <w:szCs w:val="28"/>
               </w:rPr>
-              <w:t>Параметры для создаваемого логического устройства</w:t>
+              <w:t>Параметры для создаваемого логическ</w:t>
+            </w:r>
+            <w:r>
+              <w:rPr>
+                <w:sz w:val="28"/>
+                <w:szCs w:val="28"/>
+              </w:rPr>
+              <w:lastRenderedPageBreak/>
+              <w:t>ого устройства</w:t>
             </w:r>
           </w:p>
         </w:tc>
@@ -10540,7 +10997,15 @@
                 <w:sz w:val="28"/>
                 <w:szCs w:val="28"/>
               </w:rPr>
-              <w:t>0 или указатель на следующую структуру</w:t>
+              <w:t>0 или указател</w:t>
+            </w:r>
+            <w:r>
+              <w:rPr>
+                <w:sz w:val="28"/>
+                <w:szCs w:val="28"/>
+              </w:rPr>
+              <w:lastRenderedPageBreak/>
+              <w:t>ь на следующую структуру</w:t>
             </w:r>
           </w:p>
         </w:tc>
@@ -11030,7 +11495,7 @@
                 <w:sz w:val="28"/>
                 <w:szCs w:val="28"/>
               </w:rPr>
-              <w:t xml:space="preserve">Указатель на массив </w:t>
+              <w:t xml:space="preserve">Указатель на массив строк с именами расширений, которые </w:t>
             </w:r>
             <w:r>
               <w:rPr>
@@ -11038,7 +11503,7 @@
                 <w:szCs w:val="28"/>
               </w:rPr>
               <w:lastRenderedPageBreak/>
-              <w:t>строк с именами расширений, которые нужно включить</w:t>
+              <w:t>нужно включить</w:t>
             </w:r>
           </w:p>
         </w:tc>
@@ -11542,7 +12007,7 @@
                 <w:sz w:val="28"/>
                 <w:szCs w:val="28"/>
               </w:rPr>
-              <w:t>Массив чисел с плавающ</w:t>
+              <w:t xml:space="preserve">Массив чисел с плавающей запятой с приоритетами </w:t>
             </w:r>
             <w:r>
               <w:rPr>
@@ -11550,7 +12015,7 @@
                 <w:szCs w:val="28"/>
               </w:rPr>
               <w:lastRenderedPageBreak/>
-              <w:t>ей запятой с приоритетами для каждой создаваемой очереди</w:t>
+              <w:t>для каждой создаваемой очереди</w:t>
             </w:r>
           </w:p>
         </w:tc>
@@ -12221,15 +12686,7 @@
                 <w:sz w:val="28"/>
                 <w:szCs w:val="28"/>
               </w:rPr>
-              <w:t xml:space="preserve">Физические </w:t>
-            </w:r>
-            <w:r>
-              <w:rPr>
-                <w:sz w:val="28"/>
-                <w:szCs w:val="28"/>
-              </w:rPr>
-              <w:lastRenderedPageBreak/>
-              <w:t>ограничения устройства</w:t>
+              <w:t>Физические ограничения устройства</w:t>
             </w:r>
           </w:p>
         </w:tc>
@@ -12335,6 +12792,7 @@
                 <w:sz w:val="28"/>
                 <w:szCs w:val="28"/>
               </w:rPr>
+              <w:lastRenderedPageBreak/>
               <w:t>VkPhysicalDeviceLimits</w:t>
             </w:r>
           </w:p>
@@ -12680,15 +13138,7 @@
                 <w:sz w:val="28"/>
                 <w:szCs w:val="28"/>
               </w:rPr>
-              <w:t>Массив структур, описыва</w:t>
-            </w:r>
-            <w:r>
-              <w:rPr>
-                <w:sz w:val="28"/>
-                <w:szCs w:val="28"/>
-              </w:rPr>
-              <w:lastRenderedPageBreak/>
-              <w:t>ющих кучи памяти</w:t>
+              <w:t>Массив структур, описывающих кучи памяти</w:t>
             </w:r>
           </w:p>
         </w:tc>
@@ -13451,11 +13901,7 @@
         <w:t>*)</w:t>
       </w:r>
       <w:r>
-        <w:t xml:space="preserve"> </w:t>
-      </w:r>
-      <w:r>
-        <w:lastRenderedPageBreak/>
-        <w:t xml:space="preserve">– записывает в командный буфер команду копирования содержимого одного буфера в другой </w:t>
+        <w:t xml:space="preserve"> – записывает в командный буфер команду копирования содержимого одного буфера в другой </w:t>
       </w:r>
     </w:p>
     <w:p>
@@ -13471,6 +13917,7 @@
           <w:i/>
           <w:lang w:val="en-US"/>
         </w:rPr>
+        <w:lastRenderedPageBreak/>
         <w:t>void</w:t>
       </w:r>
       <w:r>
@@ -14608,7 +15055,6 @@
         <w:rPr>
           <w:i/>
         </w:rPr>
-        <w:lastRenderedPageBreak/>
         <w:t>VkResult vkEnumeratePhysicalDevices(</w:t>
       </w:r>
       <w:r>
@@ -14719,6 +15165,7 @@
           <w:i/>
           <w:lang w:val="en-US"/>
         </w:rPr>
+        <w:lastRenderedPageBreak/>
         <w:t>void</w:t>
       </w:r>
       <w:r>
@@ -15513,7 +15960,6 @@
         </w:numPr>
       </w:pPr>
       <w:r>
-        <w:lastRenderedPageBreak/>
         <w:t xml:space="preserve">Создать модуль шейдера </w:t>
       </w:r>
       <w:r>
@@ -15598,6 +16044,7 @@
         </w:numPr>
       </w:pPr>
       <w:r>
+        <w:lastRenderedPageBreak/>
         <w:t xml:space="preserve">Создать командный буфер, привязать к конвейеру с помощью </w:t>
       </w:r>
       <w:r>
@@ -15778,7 +16225,12 @@
         <w:t xml:space="preserve">Рисунок </w:t>
       </w:r>
       <w:r>
-        <w:t xml:space="preserve">3.1.1. </w:t>
+        <w:t>3.1</w:t>
+      </w:r>
+      <w:bookmarkStart w:id="28" w:name="_GoBack"/>
+      <w:bookmarkEnd w:id="28"/>
+      <w:r>
+        <w:t xml:space="preserve"> </w:t>
       </w:r>
       <w:r>
         <w:t xml:space="preserve">демонстрирует положение библиотеки </w:t>
@@ -15817,10 +16269,10 @@
           <w:noProof/>
         </w:rPr>
         <w:drawing>
-          <wp:inline distT="0" distB="0" distL="0" distR="0" wp14:anchorId="533EFA1E" wp14:editId="3DC3E969">
+          <wp:inline distT="0" distB="0" distL="0" distR="0" wp14:anchorId="5AB5160C" wp14:editId="727539AB">
             <wp:extent cx="2200275" cy="1085850"/>
             <wp:effectExtent l="0" t="0" r="9525" b="0"/>
-            <wp:docPr id="8" name="Рисунок 8"/>
+            <wp:docPr id="11" name="Рисунок 11"/>
             <wp:cNvGraphicFramePr>
               <a:graphicFrameLocks xmlns:a="http://schemas.openxmlformats.org/drawingml/2006/main" noChangeAspect="1"/>
             </wp:cNvGraphicFramePr>
@@ -15828,7 +16280,7 @@
               <a:graphicData uri="http://schemas.openxmlformats.org/drawingml/2006/picture">
                 <pic:pic xmlns:pic="http://schemas.openxmlformats.org/drawingml/2006/picture">
                   <pic:nvPicPr>
-                    <pic:cNvPr id="8" name="Hierarchy.png"/>
+                    <pic:cNvPr id="11" name="Hierarchy.png"/>
                     <pic:cNvPicPr/>
                   </pic:nvPicPr>
                   <pic:blipFill>
@@ -15866,7 +16318,10 @@
         <w:jc w:val="center"/>
       </w:pPr>
       <w:r>
-        <w:t xml:space="preserve">Рис. 3.1.1. Иерархия вызовов функций </w:t>
+        <w:t>Рис. 3.</w:t>
+      </w:r>
+      <w:r>
+        <w:t xml:space="preserve">1. Иерархия вызовов функций </w:t>
       </w:r>
       <w:r>
         <w:rPr>
@@ -15874,8 +16329,6 @@
         </w:rPr>
         <w:t>Vulkan</w:t>
       </w:r>
-      <w:bookmarkStart w:id="28" w:name="_GoBack"/>
-      <w:bookmarkEnd w:id="28"/>
     </w:p>
     <w:p>
       <w:pPr>
@@ -15906,13 +16359,7 @@
         <w:t>сунке 3.</w:t>
       </w:r>
       <w:r>
-        <w:t>2.</w:t>
-      </w:r>
-      <w:r>
-        <w:rPr>
-          <w:lang w:val="en-US"/>
-        </w:rPr>
-        <w:t>1</w:t>
+        <w:t>2</w:t>
       </w:r>
       <w:r>
         <w:t xml:space="preserve"> изображена структурная диаграмма сущностей.</w:t>
@@ -15984,13 +16431,7 @@
         <w:t>3.</w:t>
       </w:r>
       <w:r>
-        <w:t>2</w:t>
-      </w:r>
-      <w:r>
-        <w:t>.</w:t>
-      </w:r>
-      <w:r>
-        <w:t>1.</w:t>
+        <w:t>2.</w:t>
       </w:r>
       <w:r>
         <w:t xml:space="preserve"> Структурная диаграмма сущностей</w:t>
@@ -16352,7 +16793,6 @@
           <w:i/>
           <w:lang w:val="en-US"/>
         </w:rPr>
-        <w:lastRenderedPageBreak/>
         <w:t>ShaderProvider</w:t>
       </w:r>
       <w:r>
@@ -16378,6 +16818,7 @@
           <w:i/>
           <w:lang w:val="en-US"/>
         </w:rPr>
+        <w:lastRenderedPageBreak/>
         <w:t>Verifier</w:t>
       </w:r>
       <w:r>
@@ -16517,13 +16958,10 @@
         <w:t>трирован на рисунке 3.</w:t>
       </w:r>
       <w:r>
-        <w:rPr>
-          <w:lang w:val="en-US"/>
-        </w:rPr>
         <w:t>3</w:t>
       </w:r>
       <w:r>
-        <w:t>.1.</w:t>
+        <w:t>.</w:t>
       </w:r>
     </w:p>
     <w:p>
@@ -16537,10 +16975,10 @@
           <w:noProof/>
         </w:rPr>
         <w:drawing>
-          <wp:inline distT="0" distB="0" distL="0" distR="0" wp14:anchorId="6B1B80F8" wp14:editId="6E83B83F">
+          <wp:inline distT="0" distB="0" distL="0" distR="0" wp14:anchorId="3ED13B16" wp14:editId="21982A9B">
             <wp:extent cx="5867400" cy="1819275"/>
             <wp:effectExtent l="0" t="0" r="0" b="9525"/>
-            <wp:docPr id="4" name="Рисунок 4"/>
+            <wp:docPr id="12" name="Рисунок 12"/>
             <wp:cNvGraphicFramePr>
               <a:graphicFrameLocks xmlns:a="http://schemas.openxmlformats.org/drawingml/2006/main" noChangeAspect="1"/>
             </wp:cNvGraphicFramePr>
@@ -16548,7 +16986,7 @@
               <a:graphicData uri="http://schemas.openxmlformats.org/drawingml/2006/picture">
                 <pic:pic xmlns:pic="http://schemas.openxmlformats.org/drawingml/2006/picture">
                   <pic:nvPicPr>
-                    <pic:cNvPr id="4" name="Shader loading process.png"/>
+                    <pic:cNvPr id="12" name="Shader loading process.png"/>
                     <pic:cNvPicPr/>
                   </pic:nvPicPr>
                   <pic:blipFill>
@@ -16595,7 +17033,7 @@
         <w:t>3</w:t>
       </w:r>
       <w:r>
-        <w:t>.1. Процесс загрузки шейдеров</w:t>
+        <w:t>. Процесс загрузки шейдеров</w:t>
       </w:r>
     </w:p>
     <w:p>
@@ -16809,24 +17247,24 @@
         <w:t xml:space="preserve"> </w:t>
       </w:r>
       <w:r>
-        <w:t xml:space="preserve">экземпляра </w:t>
+        <w:t xml:space="preserve">экземпляра класса </w:t>
+      </w:r>
+      <w:r>
+        <w:rPr>
+          <w:i/>
+          <w:lang w:val="en-US"/>
+        </w:rPr>
+        <w:t>ShaderVerifier</w:t>
+      </w:r>
+      <w:r>
+        <w:t xml:space="preserve">, </w:t>
+      </w:r>
+      <w:r>
+        <w:t xml:space="preserve">который возвращает массив сущностей </w:t>
       </w:r>
       <w:r>
         <w:lastRenderedPageBreak/>
-        <w:t xml:space="preserve">класса </w:t>
-      </w:r>
-      <w:r>
-        <w:rPr>
-          <w:i/>
-          <w:lang w:val="en-US"/>
-        </w:rPr>
-        <w:t>ShaderVerifier</w:t>
-      </w:r>
-      <w:r>
-        <w:t xml:space="preserve">, </w:t>
-      </w:r>
-      <w:r>
-        <w:t xml:space="preserve">который возвращает массив сущностей скомпилированных шейдеров </w:t>
+        <w:t xml:space="preserve">скомпилированных шейдеров </w:t>
       </w:r>
       <w:r>
         <w:rPr>
@@ -16867,10 +17305,10 @@
         <w:t>одемонстрирован на рисунке 3.</w:t>
       </w:r>
       <w:r>
-        <w:t>3</w:t>
-      </w:r>
-      <w:r>
-        <w:t>.2 и описан ниже.</w:t>
+        <w:t>4</w:t>
+      </w:r>
+      <w:r>
+        <w:t xml:space="preserve"> и описан ниже.</w:t>
       </w:r>
     </w:p>
     <w:p>
@@ -16884,10 +17322,10 @@
           <w:noProof/>
         </w:rPr>
         <w:drawing>
-          <wp:inline distT="0" distB="0" distL="0" distR="0" wp14:anchorId="3AC3F2D3" wp14:editId="6D342265">
+          <wp:inline distT="0" distB="0" distL="0" distR="0" wp14:anchorId="2E9234A4" wp14:editId="259E6575">
             <wp:extent cx="5940425" cy="2941320"/>
             <wp:effectExtent l="0" t="0" r="3175" b="0"/>
-            <wp:docPr id="5" name="Рисунок 5"/>
+            <wp:docPr id="13" name="Рисунок 13"/>
             <wp:cNvGraphicFramePr>
               <a:graphicFrameLocks xmlns:a="http://schemas.openxmlformats.org/drawingml/2006/main" noChangeAspect="1"/>
             </wp:cNvGraphicFramePr>
@@ -16895,7 +17333,7 @@
               <a:graphicData uri="http://schemas.openxmlformats.org/drawingml/2006/picture">
                 <pic:pic xmlns:pic="http://schemas.openxmlformats.org/drawingml/2006/picture">
                   <pic:nvPicPr>
-                    <pic:cNvPr id="5" name="Shader running process.png"/>
+                    <pic:cNvPr id="13" name="Shader running process.png"/>
                     <pic:cNvPicPr/>
                   </pic:nvPicPr>
                   <pic:blipFill>
@@ -16936,13 +17374,10 @@
         <w:t>Рис. 3.</w:t>
       </w:r>
       <w:r>
-        <w:rPr>
-          <w:lang w:val="en-US"/>
-        </w:rPr>
-        <w:t>3</w:t>
-      </w:r>
-      <w:r>
-        <w:t>.2. Процесс запуска шейдера на исполнение</w:t>
+        <w:t>4</w:t>
+      </w:r>
+      <w:r>
+        <w:t>. Процесс запуска шейдера на исполнение</w:t>
       </w:r>
     </w:p>
     <w:p>
@@ -17151,7 +17586,6 @@
         </w:numPr>
       </w:pPr>
       <w:r>
-        <w:lastRenderedPageBreak/>
         <w:t xml:space="preserve">Получить из класса </w:t>
       </w:r>
       <w:r>
@@ -17190,6 +17624,7 @@
         </w:numPr>
       </w:pPr>
       <w:r>
+        <w:lastRenderedPageBreak/>
         <w:t xml:space="preserve">Если шейдер подразумевает возвращение каких-либо результатов, то их получить можно с помощью метода </w:t>
       </w:r>
       <w:r>
@@ -17505,7 +17940,7 @@
           <w:rPr>
             <w:noProof/>
           </w:rPr>
-          <w:t>35</w:t>
+          <w:t>38</w:t>
         </w:r>
         <w:r>
           <w:fldChar w:fldCharType="end"/>
@@ -22594,10 +23029,11 @@
     <w:next w:val="a"/>
     <w:uiPriority w:val="1"/>
     <w:qFormat/>
-    <w:rsid w:val="00FA76D3"/>
+    <w:rsid w:val="00DA7539"/>
     <w:pPr>
       <w:spacing w:after="0" w:line="360" w:lineRule="auto"/>
       <w:ind w:firstLine="709"/>
+      <w:jc w:val="both"/>
     </w:pPr>
     <w:rPr>
       <w:rFonts w:ascii="Times New Roman" w:eastAsia="Times New Roman" w:hAnsi="Times New Roman" w:cs="Times New Roman"/>
@@ -23129,7 +23565,7 @@
 </file>
 
 <file path=customXml/itemProps1.xml><?xml version="1.0" encoding="utf-8"?>
-<ds:datastoreItem xmlns:ds="http://schemas.openxmlformats.org/officeDocument/2006/customXml" ds:itemID="{1DD40011-77D3-4730-A5E0-1FC7F16A8618}">
+<ds:datastoreItem xmlns:ds="http://schemas.openxmlformats.org/officeDocument/2006/customXml" ds:itemID="{63112775-06A1-405A-ADF3-4EE7676E3992}">
   <ds:schemaRefs>
     <ds:schemaRef ds:uri="http://schemas.openxmlformats.org/officeDocument/2006/bibliography"/>
   </ds:schemaRefs>

</xml_diff>